<commit_message>
Rename_CodeC2_Cau15_by_TranPhanHuy Update Responsibility's information_by_TranPhanHuy
</commit_message>
<xml_diff>
--- a/ThongTin.docx
+++ b/ThongTin.docx
@@ -1,6 +1,6 @@
 
 <file path=word/document.xml><?xml version="1.0" encoding="utf-8"?>
-<w:document xmlns:wpc="http://schemas.microsoft.com/office/word/2010/wordprocessingCanvas" xmlns:mc="http://schemas.openxmlformats.org/markup-compatibility/2006" xmlns:o="urn:schemas-microsoft-com:office:office" xmlns:r="http://schemas.openxmlformats.org/officeDocument/2006/relationships" xmlns:m="http://schemas.openxmlformats.org/officeDocument/2006/math" xmlns:v="urn:schemas-microsoft-com:vml" xmlns:wp14="http://schemas.microsoft.com/office/word/2010/wordprocessingDrawing" xmlns:wp="http://schemas.openxmlformats.org/drawingml/2006/wordprocessingDrawing" xmlns:w10="urn:schemas-microsoft-com:office:word" xmlns:w="http://schemas.openxmlformats.org/wordprocessingml/2006/main" xmlns:w14="http://schemas.microsoft.com/office/word/2010/wordml" xmlns:w15="http://schemas.microsoft.com/office/word/2012/wordml" xmlns:wpg="http://schemas.microsoft.com/office/word/2010/wordprocessingGroup" xmlns:wpi="http://schemas.microsoft.com/office/word/2010/wordprocessingInk" xmlns:wne="http://schemas.microsoft.com/office/word/2006/wordml" xmlns:wps="http://schemas.microsoft.com/office/word/2010/wordprocessingShape" mc:Ignorable="w14 w15 wp14">
+<w:document xmlns:wpc="http://schemas.microsoft.com/office/word/2010/wordprocessingCanvas" xmlns:cx="http://schemas.microsoft.com/office/drawing/2014/chartex" xmlns:cx1="http://schemas.microsoft.com/office/drawing/2015/9/8/chartex" xmlns:cx2="http://schemas.microsoft.com/office/drawing/2015/10/21/chartex" xmlns:cx3="http://schemas.microsoft.com/office/drawing/2016/5/9/chartex" xmlns:cx4="http://schemas.microsoft.com/office/drawing/2016/5/10/chartex" xmlns:cx5="http://schemas.microsoft.com/office/drawing/2016/5/11/chartex" xmlns:cx6="http://schemas.microsoft.com/office/drawing/2016/5/12/chartex" xmlns:cx7="http://schemas.microsoft.com/office/drawing/2016/5/13/chartex" xmlns:cx8="http://schemas.microsoft.com/office/drawing/2016/5/14/chartex" xmlns:mc="http://schemas.openxmlformats.org/markup-compatibility/2006" xmlns:aink="http://schemas.microsoft.com/office/drawing/2016/ink" xmlns:am3d="http://schemas.microsoft.com/office/drawing/2017/model3d" xmlns:o="urn:schemas-microsoft-com:office:office" xmlns:r="http://schemas.openxmlformats.org/officeDocument/2006/relationships" xmlns:m="http://schemas.openxmlformats.org/officeDocument/2006/math" xmlns:v="urn:schemas-microsoft-com:vml" xmlns:wp14="http://schemas.microsoft.com/office/word/2010/wordprocessingDrawing" xmlns:wp="http://schemas.openxmlformats.org/drawingml/2006/wordprocessingDrawing" xmlns:w10="urn:schemas-microsoft-com:office:word" xmlns:w="http://schemas.openxmlformats.org/wordprocessingml/2006/main" xmlns:w14="http://schemas.microsoft.com/office/word/2010/wordml" xmlns:w15="http://schemas.microsoft.com/office/word/2012/wordml" xmlns:w16cid="http://schemas.microsoft.com/office/word/2016/wordml/cid" xmlns:w16se="http://schemas.microsoft.com/office/word/2015/wordml/symex" xmlns:wpg="http://schemas.microsoft.com/office/word/2010/wordprocessingGroup" xmlns:wpi="http://schemas.microsoft.com/office/word/2010/wordprocessingInk" xmlns:wne="http://schemas.microsoft.com/office/word/2006/wordml" xmlns:wps="http://schemas.microsoft.com/office/word/2010/wordprocessingShape" mc:Ignorable="w14 w15 w16se w16cid wp14">
   <w:body>
     <w:p>
       <w:pPr>
@@ -31,8 +31,6 @@
         </w:rPr>
         <w:t>P NHÓM 4</w:t>
       </w:r>
-      <w:bookmarkStart w:id="0" w:name="_GoBack"/>
-      <w:bookmarkEnd w:id="0"/>
       <w:r>
         <w:rPr>
           <w:rFonts w:ascii="Arial" w:hAnsi="Arial" w:cs="Arial"/>
@@ -501,6 +499,16 @@
                 <w:lang w:eastAsia="ja-JP"/>
               </w:rPr>
             </w:pPr>
+            <w:r>
+              <w:rPr>
+                <w:rFonts w:ascii="Arial" w:eastAsia="MS Mincho" w:hAnsi="Arial" w:cs="Arial"/>
+                <w:color w:val="000000"/>
+                <w:sz w:val="20"/>
+                <w:szCs w:val="20"/>
+                <w:lang w:eastAsia="ja-JP"/>
+              </w:rPr>
+              <w:t>Bài 14, Bài 15</w:t>
+            </w:r>
           </w:p>
         </w:tc>
         <w:tc>
@@ -516,15 +524,24 @@
           <w:p>
             <w:pPr>
               <w:spacing w:after="0" w:line="240" w:lineRule="auto"/>
-              <w:jc w:val="center"/>
-              <w:rPr>
-                <w:rFonts w:ascii="Arial" w:eastAsia="MS Mincho" w:hAnsi="Arial" w:cs="Arial"/>
-                <w:color w:val="000000"/>
-                <w:sz w:val="20"/>
-                <w:szCs w:val="20"/>
-                <w:lang w:eastAsia="ja-JP"/>
-              </w:rPr>
-            </w:pPr>
+              <w:rPr>
+                <w:rFonts w:ascii="Arial" w:eastAsia="MS Mincho" w:hAnsi="Arial" w:cs="Arial"/>
+                <w:color w:val="000000"/>
+                <w:sz w:val="20"/>
+                <w:szCs w:val="20"/>
+                <w:lang w:eastAsia="ja-JP"/>
+              </w:rPr>
+            </w:pPr>
+            <w:r>
+              <w:rPr>
+                <w:rFonts w:ascii="Arial" w:eastAsia="MS Mincho" w:hAnsi="Arial" w:cs="Arial"/>
+                <w:color w:val="000000"/>
+                <w:sz w:val="20"/>
+                <w:szCs w:val="20"/>
+                <w:lang w:eastAsia="ja-JP"/>
+              </w:rPr>
+              <w:t>Bài 2</w:t>
+            </w:r>
           </w:p>
         </w:tc>
         <w:tc>
@@ -663,6 +680,16 @@
                 <w:lang w:eastAsia="ja-JP"/>
               </w:rPr>
             </w:pPr>
+            <w:r>
+              <w:rPr>
+                <w:rFonts w:ascii="Arial" w:eastAsia="MS Mincho" w:hAnsi="Arial" w:cs="Arial"/>
+                <w:color w:val="000000"/>
+                <w:sz w:val="20"/>
+                <w:szCs w:val="20"/>
+                <w:lang w:eastAsia="ja-JP"/>
+              </w:rPr>
+              <w:t>Bài 9</w:t>
+            </w:r>
           </w:p>
         </w:tc>
         <w:tc>
@@ -687,6 +714,16 @@
                 <w:lang w:eastAsia="ja-JP"/>
               </w:rPr>
             </w:pPr>
+            <w:r>
+              <w:rPr>
+                <w:rFonts w:ascii="Arial" w:eastAsia="MS Mincho" w:hAnsi="Arial" w:cs="Arial"/>
+                <w:color w:val="000000"/>
+                <w:sz w:val="20"/>
+                <w:szCs w:val="20"/>
+                <w:lang w:eastAsia="ja-JP"/>
+              </w:rPr>
+              <w:t>Bài 16</w:t>
+            </w:r>
           </w:p>
         </w:tc>
         <w:tc>
@@ -849,6 +886,16 @@
                 <w:lang w:eastAsia="ja-JP"/>
               </w:rPr>
             </w:pPr>
+            <w:r>
+              <w:rPr>
+                <w:rFonts w:ascii="Arial" w:eastAsia="MS Mincho" w:hAnsi="Arial" w:cs="Arial"/>
+                <w:color w:val="000000"/>
+                <w:sz w:val="20"/>
+                <w:szCs w:val="20"/>
+                <w:lang w:eastAsia="ja-JP"/>
+              </w:rPr>
+              <w:t>Bài 2</w:t>
+            </w:r>
           </w:p>
         </w:tc>
         <w:tc>
@@ -1059,6 +1106,16 @@
                 <w:lang w:eastAsia="ja-JP"/>
               </w:rPr>
             </w:pPr>
+            <w:r>
+              <w:rPr>
+                <w:rFonts w:ascii="Arial" w:eastAsia="MS Mincho" w:hAnsi="Arial" w:cs="Arial"/>
+                <w:color w:val="000000"/>
+                <w:sz w:val="20"/>
+                <w:szCs w:val="20"/>
+                <w:lang w:eastAsia="ja-JP"/>
+              </w:rPr>
+              <w:t>Bài 13</w:t>
+            </w:r>
           </w:p>
         </w:tc>
         <w:tc>
@@ -1224,6 +1281,16 @@
                 <w:lang w:eastAsia="ja-JP"/>
               </w:rPr>
             </w:pPr>
+            <w:r>
+              <w:rPr>
+                <w:rFonts w:ascii="Arial" w:eastAsia="MS Mincho" w:hAnsi="Arial" w:cs="Arial"/>
+                <w:color w:val="000000"/>
+                <w:sz w:val="20"/>
+                <w:szCs w:val="20"/>
+                <w:lang w:eastAsia="ja-JP"/>
+              </w:rPr>
+              <w:t>Bài 4, Bài 12</w:t>
+            </w:r>
           </w:p>
         </w:tc>
         <w:tc>
@@ -1413,6 +1480,16 @@
                 <w:lang w:eastAsia="ja-JP"/>
               </w:rPr>
             </w:pPr>
+            <w:r>
+              <w:rPr>
+                <w:rFonts w:ascii="Arial" w:eastAsia="MS Mincho" w:hAnsi="Arial" w:cs="Arial"/>
+                <w:color w:val="000000"/>
+                <w:sz w:val="20"/>
+                <w:szCs w:val="20"/>
+                <w:lang w:eastAsia="ja-JP"/>
+              </w:rPr>
+              <w:t>Bài 8</w:t>
+            </w:r>
           </w:p>
         </w:tc>
         <w:tc>
@@ -1518,6 +1595,8 @@
           <w:rFonts w:ascii="Arial" w:hAnsi="Arial" w:cs="Arial"/>
         </w:rPr>
       </w:pPr>
+      <w:bookmarkStart w:id="0" w:name="_GoBack"/>
+      <w:bookmarkEnd w:id="0"/>
     </w:p>
     <w:p>
       <w:pPr>
@@ -3575,7 +3654,7 @@
 </file>
 
 <file path=word/styles.xml><?xml version="1.0" encoding="utf-8"?>
-<w:styles xmlns:mc="http://schemas.openxmlformats.org/markup-compatibility/2006" xmlns:r="http://schemas.openxmlformats.org/officeDocument/2006/relationships" xmlns:w="http://schemas.openxmlformats.org/wordprocessingml/2006/main" xmlns:w14="http://schemas.microsoft.com/office/word/2010/wordml" xmlns:w15="http://schemas.microsoft.com/office/word/2012/wordml" mc:Ignorable="w14 w15">
+<w:styles xmlns:mc="http://schemas.openxmlformats.org/markup-compatibility/2006" xmlns:r="http://schemas.openxmlformats.org/officeDocument/2006/relationships" xmlns:w="http://schemas.openxmlformats.org/wordprocessingml/2006/main" xmlns:w14="http://schemas.microsoft.com/office/word/2010/wordml" xmlns:w15="http://schemas.microsoft.com/office/word/2012/wordml" xmlns:w16cid="http://schemas.microsoft.com/office/word/2016/wordml/cid" xmlns:w16se="http://schemas.microsoft.com/office/word/2015/wordml/symex" mc:Ignorable="w14 w15 w16se w16cid">
   <w:docDefaults>
     <w:rPrDefault>
       <w:rPr>
@@ -3591,7 +3670,7 @@
       </w:pPr>
     </w:pPrDefault>
   </w:docDefaults>
-  <w:latentStyles w:defLockedState="0" w:defUIPriority="99" w:defSemiHidden="0" w:defUnhideWhenUsed="0" w:defQFormat="0" w:count="371">
+  <w:latentStyles w:defLockedState="0" w:defUIPriority="99" w:defSemiHidden="0" w:defUnhideWhenUsed="0" w:defQFormat="0" w:count="375">
     <w:lsdException w:name="Normal" w:uiPriority="0" w:qFormat="1"/>
     <w:lsdException w:name="heading 1" w:uiPriority="9" w:qFormat="1"/>
     <w:lsdException w:name="heading 2" w:semiHidden="1" w:uiPriority="9" w:unhideWhenUsed="1" w:qFormat="1"/>
@@ -3697,7 +3776,6 @@
     <w:lsdException w:name="HTML Sample" w:semiHidden="1" w:unhideWhenUsed="1"/>
     <w:lsdException w:name="HTML Typewriter" w:semiHidden="1" w:unhideWhenUsed="1"/>
     <w:lsdException w:name="HTML Variable" w:semiHidden="1" w:unhideWhenUsed="1"/>
-    <w:lsdException w:name="Normal Table" w:semiHidden="1" w:unhideWhenUsed="1"/>
     <w:lsdException w:name="annotation subject" w:semiHidden="1" w:unhideWhenUsed="1"/>
     <w:lsdException w:name="No List" w:semiHidden="1" w:unhideWhenUsed="1"/>
     <w:lsdException w:name="Outline List 1" w:semiHidden="1" w:unhideWhenUsed="1"/>
@@ -3741,10 +3819,8 @@
     <w:lsdException w:name="Table Elegant" w:semiHidden="1" w:unhideWhenUsed="1"/>
     <w:lsdException w:name="Table Professional" w:semiHidden="1" w:unhideWhenUsed="1"/>
     <w:lsdException w:name="Table Subtle 1" w:semiHidden="1" w:unhideWhenUsed="1"/>
-    <w:lsdException w:name="Table Subtle 2" w:semiHidden="1" w:unhideWhenUsed="1"/>
     <w:lsdException w:name="Table Web 1" w:semiHidden="1" w:unhideWhenUsed="1"/>
     <w:lsdException w:name="Table Web 2" w:semiHidden="1" w:unhideWhenUsed="1"/>
-    <w:lsdException w:name="Table Web 3" w:semiHidden="1" w:unhideWhenUsed="1"/>
     <w:lsdException w:name="Balloon Text" w:semiHidden="1" w:unhideWhenUsed="1"/>
     <w:lsdException w:name="Table Grid" w:uiPriority="59"/>
     <w:lsdException w:name="Table Theme" w:semiHidden="1" w:unhideWhenUsed="1"/>
@@ -3963,6 +4039,10 @@
     <w:lsdException w:name="List Table 5 Dark Accent 6" w:uiPriority="50"/>
     <w:lsdException w:name="List Table 6 Colorful Accent 6" w:uiPriority="51"/>
     <w:lsdException w:name="List Table 7 Colorful Accent 6" w:uiPriority="52"/>
+    <w:lsdException w:name="Mention" w:semiHidden="1" w:unhideWhenUsed="1"/>
+    <w:lsdException w:name="Smart Hyperlink" w:semiHidden="1" w:unhideWhenUsed="1"/>
+    <w:lsdException w:name="Hashtag" w:semiHidden="1" w:unhideWhenUsed="1"/>
+    <w:lsdException w:name="Unresolved Mention" w:semiHidden="1" w:unhideWhenUsed="1"/>
   </w:latentStyles>
   <w:style w:type="paragraph" w:default="1" w:styleId="Normal">
     <w:name w:val="Normal"/>

</xml_diff>